<commit_message>
Updated copy of Design Document
</commit_message>
<xml_diff>
--- a/HighLevel_Reqts.docx
+++ b/HighLevel_Reqts.docx
@@ -7,15 +7,7 @@
         <w:pStyle w:val="Title"/>
       </w:pPr>
       <w:r>
-        <w:t xml:space="preserve">DMC – Papa John’s – Staff </w:t>
-      </w:r>
-      <w:proofErr w:type="spellStart"/>
-      <w:r>
-        <w:t>Rota</w:t>
-      </w:r>
-      <w:proofErr w:type="spellEnd"/>
-      <w:r>
-        <w:t xml:space="preserve"> System</w:t>
+        <w:t>DMC – Papa John’s – Staff Rota System</w:t>
       </w:r>
     </w:p>
     <w:p/>
@@ -341,6 +333,27 @@
         <w:rPr>
           <w:rFonts w:eastAsia="Arial"/>
         </w:rPr>
+        <w:t>Communication</w:t>
+      </w:r>
+    </w:p>
+    <w:p>
+      <w:r>
+        <w:t>Communication regarding the project will be conducted through both email and documented, regular meetings in person.</w:t>
+      </w:r>
+      <w:bookmarkStart w:id="0" w:name="_GoBack"/>
+      <w:bookmarkEnd w:id="0"/>
+    </w:p>
+    <w:p>
+      <w:pPr>
+        <w:pStyle w:val="Heading1"/>
+        <w:rPr>
+          <w:rFonts w:eastAsia="Arial"/>
+        </w:rPr>
+      </w:pPr>
+      <w:r>
+        <w:rPr>
+          <w:rFonts w:eastAsia="Arial"/>
+        </w:rPr>
         <w:t>Sitemap</w:t>
       </w:r>
     </w:p>
@@ -364,12 +377,20 @@
       <w:pPr>
         <w:pStyle w:val="Heading1"/>
         <w:rPr>
+          <w:rFonts w:eastAsia="Arial"/>
+        </w:rPr>
+      </w:pPr>
+      <w:bookmarkStart w:id="1" w:name="_bk5qx5vt1mc0"/>
+      <w:bookmarkEnd w:id="1"/>
+    </w:p>
+    <w:p>
+      <w:pPr>
+        <w:pStyle w:val="Heading1"/>
+        <w:rPr>
           <w:rFonts w:ascii="Arial" w:eastAsia="Arial" w:hAnsi="Arial" w:cs="Arial"/>
           <w:i/>
         </w:rPr>
       </w:pPr>
-      <w:bookmarkStart w:id="0" w:name="_bk5qx5vt1mc0"/>
-      <w:bookmarkEnd w:id="0"/>
       <w:r>
         <w:rPr>
           <w:rFonts w:eastAsia="Arial"/>
@@ -510,8 +531,8 @@
                 <w:color w:val="666666"/>
               </w:rPr>
             </w:pPr>
-            <w:bookmarkStart w:id="1" w:name="_1a0cjglbg0if"/>
-            <w:bookmarkEnd w:id="1"/>
+            <w:bookmarkStart w:id="2" w:name="_1a0cjglbg0if"/>
+            <w:bookmarkEnd w:id="2"/>
             <w:r>
               <w:t>Homepage</w:t>
             </w:r>
@@ -573,7 +594,6 @@
               <w:spacing w:line="240" w:lineRule="auto"/>
             </w:pPr>
             <w:r>
-              <w:lastRenderedPageBreak/>
               <w:t>Login</w:t>
             </w:r>
           </w:p>
@@ -683,11 +703,9 @@
             <w:pPr>
               <w:spacing w:line="240" w:lineRule="auto"/>
             </w:pPr>
-            <w:proofErr w:type="spellStart"/>
             <w:r>
               <w:t>Rota</w:t>
             </w:r>
-            <w:proofErr w:type="spellEnd"/>
           </w:p>
           <w:p>
             <w:pPr>
@@ -890,25 +908,7 @@
                 <w:sz w:val="22"/>
                 <w:szCs w:val="22"/>
               </w:rPr>
-              <w:t>Website User (</w:t>
-            </w:r>
-            <w:r>
-              <w:rPr>
-                <w:rFonts w:eastAsia="Arial"/>
-                <w:color w:val="auto"/>
-                <w:sz w:val="22"/>
-                <w:szCs w:val="22"/>
-              </w:rPr>
-              <w:t>Internal</w:t>
-            </w:r>
-            <w:r>
-              <w:rPr>
-                <w:rFonts w:eastAsia="Arial"/>
-                <w:color w:val="auto"/>
-                <w:sz w:val="22"/>
-                <w:szCs w:val="22"/>
-              </w:rPr>
-              <w:t>)</w:t>
+              <w:t>Website User (Internal)</w:t>
             </w:r>
           </w:p>
         </w:tc>
@@ -1031,8 +1031,8 @@
                 <w:szCs w:val="22"/>
               </w:rPr>
             </w:pPr>
-            <w:bookmarkStart w:id="2" w:name="_e01r7eh1kdom"/>
-            <w:bookmarkEnd w:id="2"/>
+            <w:bookmarkStart w:id="3" w:name="_e01r7eh1kdom"/>
+            <w:bookmarkEnd w:id="3"/>
             <w:r>
               <w:rPr>
                 <w:rFonts w:eastAsia="Arial"/>
@@ -1115,8 +1115,8 @@
                 <w:color w:val="666666"/>
               </w:rPr>
             </w:pPr>
-            <w:bookmarkStart w:id="3" w:name="_ai85dxyqa8ti"/>
-            <w:bookmarkEnd w:id="3"/>
+            <w:bookmarkStart w:id="4" w:name="_ai85dxyqa8ti"/>
+            <w:bookmarkEnd w:id="4"/>
             <w:r>
               <w:t>Gender</w:t>
             </w:r>
@@ -1236,6 +1236,7 @@
               <w:spacing w:line="240" w:lineRule="auto"/>
             </w:pPr>
             <w:r>
+              <w:lastRenderedPageBreak/>
               <w:t>Location</w:t>
             </w:r>
           </w:p>
@@ -1399,7 +1400,6 @@
                 <w:sz w:val="22"/>
                 <w:szCs w:val="22"/>
               </w:rPr>
-              <w:lastRenderedPageBreak/>
               <w:t>User Type</w:t>
             </w:r>
           </w:p>
@@ -2049,16 +2049,7 @@
                 <w:sz w:val="22"/>
                 <w:szCs w:val="22"/>
               </w:rPr>
-              <w:t>Employee</w:t>
-            </w:r>
-            <w:r>
-              <w:rPr>
-                <w:rFonts w:eastAsia="Arial"/>
-                <w:color w:val="auto"/>
-                <w:sz w:val="22"/>
-                <w:szCs w:val="22"/>
-              </w:rPr>
-              <w:t xml:space="preserve"> (Delivery Driver)</w:t>
+              <w:t>Employee (Delivery Driver)</w:t>
             </w:r>
           </w:p>
         </w:tc>
@@ -2247,6 +2238,7 @@
               <w:spacing w:line="240" w:lineRule="auto"/>
             </w:pPr>
             <w:r>
+              <w:lastRenderedPageBreak/>
               <w:t>Age</w:t>
             </w:r>
           </w:p>
@@ -2412,7 +2404,6 @@
         <w:pStyle w:val="Heading1"/>
       </w:pPr>
       <w:r>
-        <w:lastRenderedPageBreak/>
         <w:t>High Level Requirements</w:t>
       </w:r>
     </w:p>
@@ -2676,13 +2667,8 @@
         <w:t>Website will be built using</w:t>
       </w:r>
       <w:r>
-        <w:t xml:space="preserve"> </w:t>
+        <w:t xml:space="preserve"> Wix</w:t>
       </w:r>
-      <w:proofErr w:type="spellStart"/>
-      <w:r>
-        <w:t>Wix</w:t>
-      </w:r>
-      <w:proofErr w:type="spellEnd"/>
     </w:p>
     <w:p>
       <w:pPr>
@@ -2732,6 +2718,7 @@
         <w:spacing w:after="0" w:line="276" w:lineRule="auto"/>
       </w:pPr>
       <w:r>
+        <w:lastRenderedPageBreak/>
         <w:t>The application must be able to support 100 simultaneous users</w:t>
       </w:r>
     </w:p>
@@ -2739,8 +2726,6 @@
       <w:pPr>
         <w:pStyle w:val="ListParagraph"/>
       </w:pPr>
-      <w:bookmarkStart w:id="4" w:name="_GoBack"/>
-      <w:bookmarkEnd w:id="4"/>
     </w:p>
     <w:p/>
     <w:p/>

</xml_diff>